<commit_message>
link fait sur identity
</commit_message>
<xml_diff>
--- a/src/identitycard/Planètes associés aux signes astral.docx
+++ b/src/identitycard/Planètes associés aux signes astral.docx
@@ -8,6 +8,7 @@
         <w:spacing w:before="140" w:after="120"/>
         <w:rPr>
           <w:rFonts w:ascii="Arial;verdana" w:hAnsi="Arial;verdana"/>
+          <w:i w:val="false"/>
           <w:i w:val="false"/>
           <w:caps w:val="false"/>
           <w:smallCaps w:val="false"/>
@@ -215,9 +216,29 @@
             <w:u w:val="none"/>
             <w:effect w:val="none"/>
           </w:rPr>
-          <w:t>Vénus </w:t>
+          <w:t>V</w:t>
         </w:r>
       </w:hyperlink>
+      <w:hyperlink r:id="rId4">
+        <w:r>
+          <w:rPr>
+            <w:rStyle w:val="LienInternet"/>
+            <w:rFonts w:ascii="Arial;verdana" w:hAnsi="Arial;verdana"/>
+            <w:b w:val="false"/>
+            <w:i w:val="false"/>
+            <w:caps w:val="false"/>
+            <w:smallCaps w:val="false"/>
+            <w:strike w:val="false"/>
+            <w:dstrike w:val="false"/>
+            <w:color w:val="D50081"/>
+            <w:spacing w:val="0"/>
+            <w:sz w:val="20"/>
+            <w:u w:val="none"/>
+            <w:effect w:val="none"/>
+          </w:rPr>
+          <w:t>énus </w:t>
+        </w:r>
+      </w:hyperlink>
       <w:r>
         <w:rPr>
           <w:rFonts w:ascii="Arial;verdana" w:hAnsi="Arial;verdana"/>
@@ -267,6 +288,7 @@
         <w:ind w:left="450" w:right="0" w:hanging="0"/>
         <w:rPr>
           <w:rFonts w:ascii="Arial;verdana" w:hAnsi="Arial;verdana"/>
+          <w:i w:val="false"/>
           <w:i w:val="false"/>
           <w:caps w:val="false"/>
           <w:smallCaps w:val="false"/>
@@ -375,6 +397,8 @@
         <w:rPr>
           <w:rFonts w:ascii="Arial;verdana" w:hAnsi="Arial;verdana"/>
           <w:b w:val="false"/>
+          <w:b w:val="false"/>
+          <w:i w:val="false"/>
           <w:i w:val="false"/>
           <w:caps w:val="false"/>
           <w:smallCaps w:val="false"/>
@@ -404,6 +428,7 @@
         <w:ind w:left="450" w:right="0" w:hanging="0"/>
         <w:rPr>
           <w:rFonts w:ascii="Arial;verdana" w:hAnsi="Arial;verdana"/>
+          <w:i w:val="false"/>
           <w:i w:val="false"/>
           <w:caps w:val="false"/>
           <w:smallCaps w:val="false"/>
@@ -449,7 +474,7 @@
         </w:rPr>
         <w:t>La </w:t>
       </w:r>
-      <w:hyperlink r:id="rId4">
+      <w:hyperlink r:id="rId5">
         <w:r>
           <w:rPr>
             <w:rStyle w:val="LienInternet"/>
@@ -519,6 +544,7 @@
         <w:rPr>
           <w:rFonts w:ascii="Arial;verdana" w:hAnsi="Arial;verdana"/>
           <w:i w:val="false"/>
+          <w:i w:val="false"/>
           <w:caps w:val="false"/>
           <w:smallCaps w:val="false"/>
           <w:color w:val="8B57A1"/>
@@ -563,7 +589,7 @@
         </w:rPr>
         <w:t>Le </w:t>
       </w:r>
-      <w:hyperlink r:id="rId5">
+      <w:hyperlink r:id="rId6">
         <w:r>
           <w:rPr>
             <w:rStyle w:val="LienInternet"/>
@@ -660,6 +686,7 @@
         <w:rPr>
           <w:rFonts w:ascii="Arial;verdana" w:hAnsi="Arial;verdana"/>
           <w:i w:val="false"/>
+          <w:i w:val="false"/>
           <w:caps w:val="false"/>
           <w:smallCaps w:val="false"/>
           <w:color w:val="8B57A1"/>
@@ -768,6 +795,7 @@
         <w:rPr>
           <w:rFonts w:ascii="Arial;verdana" w:hAnsi="Arial;verdana"/>
           <w:i w:val="false"/>
+          <w:i w:val="false"/>
           <w:caps w:val="false"/>
           <w:smallCaps w:val="false"/>
           <w:color w:val="8B57A1"/>
@@ -799,7 +827,7 @@
         <w:jc w:val="both"/>
         <w:rPr/>
       </w:pPr>
-      <w:hyperlink r:id="rId6">
+      <w:hyperlink r:id="rId7">
         <w:r>
           <w:rPr>
             <w:rStyle w:val="LienInternet"/>
@@ -922,6 +950,8 @@
         <w:rPr>
           <w:rFonts w:ascii="Arial;verdana" w:hAnsi="Arial;verdana"/>
           <w:b w:val="false"/>
+          <w:b w:val="false"/>
+          <w:i w:val="false"/>
           <w:i w:val="false"/>
           <w:caps w:val="false"/>
           <w:smallCaps w:val="false"/>
@@ -965,7 +995,7 @@
         </w:rPr>
         <w:t>Vous êtes </w:t>
       </w:r>
-      <w:hyperlink r:id="rId7" w:tgtFrame="_blank">
+      <w:hyperlink r:id="rId8" w:tgtFrame="_blank">
         <w:r>
           <w:rPr>
             <w:rStyle w:val="LienInternet"/>
@@ -1083,6 +1113,7 @@
         <w:rPr>
           <w:rFonts w:ascii="Arial;verdana" w:hAnsi="Arial;verdana"/>
           <w:i w:val="false"/>
+          <w:i w:val="false"/>
           <w:caps w:val="false"/>
           <w:smallCaps w:val="false"/>
           <w:color w:val="8B57A1"/>
@@ -1190,6 +1221,7 @@
         <w:ind w:left="450" w:right="0" w:hanging="0"/>
         <w:rPr>
           <w:rFonts w:ascii="Arial;verdana" w:hAnsi="Arial;verdana"/>
+          <w:i w:val="false"/>
           <w:i w:val="false"/>
           <w:caps w:val="false"/>
           <w:smallCaps w:val="false"/>
@@ -1320,6 +1352,7 @@
       <w:pgNumType w:fmt="decimal"/>
       <w:formProt w:val="false"/>
       <w:textDirection w:val="lrTb"/>
+      <w:docGrid w:type="default" w:linePitch="100" w:charSpace="0"/>
     </w:sectPr>
   </w:body>
 </w:document>
@@ -1332,15 +1365,12 @@
       <w:rPr>
         <w:rFonts w:ascii="Liberation Serif" w:hAnsi="Liberation Serif" w:eastAsia="Noto Sans CJK SC" w:cs="Lohit Devanagari"/>
         <w:kern w:val="2"/>
-        <w:sz w:val="24"/>
         <w:szCs w:val="24"/>
         <w:lang w:val="fr-FR" w:eastAsia="zh-CN" w:bidi="hi-IN"/>
       </w:rPr>
     </w:rPrDefault>
     <w:pPrDefault>
-      <w:pPr>
-        <w:widowControl/>
-      </w:pPr>
+      <w:pPr/>
     </w:pPrDefault>
   </w:docDefaults>
   <w:style w:type="paragraph" w:styleId="Normal">
@@ -1348,6 +1378,8 @@
     <w:qFormat/>
     <w:pPr>
       <w:widowControl/>
+      <w:bidi w:val="0"/>
+      <w:jc w:val="left"/>
     </w:pPr>
     <w:rPr>
       <w:rFonts w:ascii="Liberation Serif" w:hAnsi="Liberation Serif" w:eastAsia="Noto Sans CJK SC" w:cs="Lohit Devanagari"/>
@@ -1361,7 +1393,6 @@
   <w:style w:type="paragraph" w:styleId="Titre3">
     <w:name w:val="Heading 3"/>
     <w:basedOn w:val="Titre"/>
-    <w:next w:val="Corpsdetexte"/>
     <w:qFormat/>
     <w:pPr>
       <w:spacing w:before="140" w:after="120"/>
@@ -1389,6 +1420,41 @@
       <w:color w:val="000080"/>
       <w:u w:val="single"/>
       <w:lang w:val="zxx" w:eastAsia="zxx" w:bidi="zxx"/>
+    </w:rPr>
+  </w:style>
+  <w:style w:type="character" w:styleId="ListLabel1">
+    <w:name w:val="ListLabel 1"/>
+    <w:qFormat/>
+    <w:rPr>
+      <w:rFonts w:ascii="Arial;verdana" w:hAnsi="Arial;verdana"/>
+      <w:i w:val="false"/>
+      <w:caps w:val="false"/>
+      <w:smallCaps w:val="false"/>
+      <w:strike w:val="false"/>
+      <w:dstrike w:val="false"/>
+      <w:color w:val="D50081"/>
+      <w:spacing w:val="0"/>
+      <w:sz w:val="26"/>
+      <w:u w:val="none"/>
+      <w:effect w:val="none"/>
+    </w:rPr>
+  </w:style>
+  <w:style w:type="character" w:styleId="ListLabel2">
+    <w:name w:val="ListLabel 2"/>
+    <w:qFormat/>
+    <w:rPr>
+      <w:rFonts w:ascii="Arial;verdana" w:hAnsi="Arial;verdana"/>
+      <w:b w:val="false"/>
+      <w:i w:val="false"/>
+      <w:caps w:val="false"/>
+      <w:smallCaps w:val="false"/>
+      <w:strike w:val="false"/>
+      <w:dstrike w:val="false"/>
+      <w:color w:val="D50081"/>
+      <w:spacing w:val="0"/>
+      <w:sz w:val="20"/>
+      <w:u w:val="none"/>
+      <w:effect w:val="none"/>
     </w:rPr>
   </w:style>
   <w:style w:type="paragraph" w:styleId="Titre">

</xml_diff>